<commit_message>
Have to re-work so that only 1 record gets loaded
</commit_message>
<xml_diff>
--- a/Debugging Report/Debugging Report.docx
+++ b/Debugging Report/Debugging Report.docx
@@ -46,101 +46,7 @@
           <w:szCs w:val="32"/>
           <w:lang w:val="en-US"/>
         </w:rPr>
-        <w:t xml:space="preserve">To fix this bug, I had to add a condition to both the Key Press checks and the </w:t>
-      </w:r>
-      <w:proofErr w:type="spellStart"/>
-      <w:proofErr w:type="gramStart"/>
-      <w:r>
-        <w:rPr>
-          <w:sz w:val="32"/>
-          <w:szCs w:val="32"/>
-          <w:lang w:val="en-US"/>
-        </w:rPr>
-        <w:t>DataFile</w:t>
-      </w:r>
-      <w:proofErr w:type="spellEnd"/>
-      <w:r>
-        <w:rPr>
-          <w:sz w:val="32"/>
-          <w:szCs w:val="32"/>
-          <w:lang w:val="en-US"/>
-        </w:rPr>
-        <w:t>::</w:t>
-      </w:r>
-      <w:proofErr w:type="spellStart"/>
-      <w:proofErr w:type="gramEnd"/>
-      <w:r>
-        <w:rPr>
-          <w:sz w:val="32"/>
-          <w:szCs w:val="32"/>
-          <w:lang w:val="en-US"/>
-        </w:rPr>
-        <w:t>GetRecord</w:t>
-      </w:r>
-      <w:proofErr w:type="spellEnd"/>
-      <w:r>
-        <w:rPr>
-          <w:sz w:val="32"/>
-          <w:szCs w:val="32"/>
-          <w:lang w:val="en-US"/>
-        </w:rPr>
-        <w:t xml:space="preserve">() function. This check was to make sure the </w:t>
-      </w:r>
-      <w:proofErr w:type="spellStart"/>
-      <w:r>
-        <w:rPr>
-          <w:sz w:val="32"/>
-          <w:szCs w:val="32"/>
-          <w:lang w:val="en-US"/>
-        </w:rPr>
-        <w:t>passed</w:t>
-      </w:r>
-      <w:proofErr w:type="spellEnd"/>
-      <w:r>
-        <w:rPr>
-          <w:sz w:val="32"/>
-          <w:szCs w:val="32"/>
-          <w:lang w:val="en-US"/>
-        </w:rPr>
-        <w:t xml:space="preserve"> integer value was not lower than 0 or greater than </w:t>
-      </w:r>
-      <w:proofErr w:type="spellStart"/>
-      <w:proofErr w:type="gramStart"/>
-      <w:r>
-        <w:rPr>
-          <w:sz w:val="32"/>
-          <w:szCs w:val="32"/>
-          <w:lang w:val="en-US"/>
-        </w:rPr>
-        <w:t>DataFile</w:t>
-      </w:r>
-      <w:proofErr w:type="spellEnd"/>
-      <w:r>
-        <w:rPr>
-          <w:sz w:val="32"/>
-          <w:szCs w:val="32"/>
-          <w:lang w:val="en-US"/>
-        </w:rPr>
-        <w:t>::</w:t>
-      </w:r>
-      <w:proofErr w:type="spellStart"/>
-      <w:proofErr w:type="gramEnd"/>
-      <w:r>
-        <w:rPr>
-          <w:sz w:val="32"/>
-          <w:szCs w:val="32"/>
-          <w:lang w:val="en-US"/>
-        </w:rPr>
-        <w:t>GetRecordCount</w:t>
-      </w:r>
-      <w:proofErr w:type="spellEnd"/>
-      <w:r>
-        <w:rPr>
-          <w:sz w:val="32"/>
-          <w:szCs w:val="32"/>
-          <w:lang w:val="en-US"/>
-        </w:rPr>
-        <w:t>() – 1. If these conditions were met, then just set the current viewing record to 0.</w:t>
+        <w:t>To fix this bug, I had to add a condition to both the Key Press checks and the DataFile::GetRecord() function. This check was to make sure the passed integer value was not lower than 0 or greater than DataFile::GetRecordCount() – 1. If these conditions were met, then just set the current viewing record to 0.</w:t>
       </w:r>
     </w:p>
     <w:p>
@@ -256,43 +162,7 @@
           <w:lang w:val="en-US"/>
         </w:rPr>
         <w:lastRenderedPageBreak/>
-        <w:t xml:space="preserve">Another piece of code I changed was how the Texture2D of each record were being handled. Originally, it would call </w:t>
-      </w:r>
-      <w:proofErr w:type="spellStart"/>
-      <w:r>
-        <w:rPr>
-          <w:sz w:val="32"/>
-          <w:szCs w:val="32"/>
-          <w:lang w:val="en-US"/>
-        </w:rPr>
-        <w:t>Raylib</w:t>
-      </w:r>
-      <w:proofErr w:type="spellEnd"/>
-      <w:r>
-        <w:rPr>
-          <w:sz w:val="32"/>
-          <w:szCs w:val="32"/>
-          <w:lang w:val="en-US"/>
-        </w:rPr>
-        <w:t xml:space="preserve"> </w:t>
-      </w:r>
-      <w:proofErr w:type="gramStart"/>
-      <w:r>
-        <w:rPr>
-          <w:sz w:val="32"/>
-          <w:szCs w:val="32"/>
-          <w:lang w:val="en-US"/>
-        </w:rPr>
-        <w:t>LoadTextureFromImage(</w:t>
-      </w:r>
-      <w:proofErr w:type="gramEnd"/>
-      <w:r>
-        <w:rPr>
-          <w:sz w:val="32"/>
-          <w:szCs w:val="32"/>
-          <w:lang w:val="en-US"/>
-        </w:rPr>
-        <w:t>) each time the current record would change. This was not memory efficient as it would keep having to load them.</w:t>
+        <w:t>Another piece of code I changed was how the Texture2D of each record were being handled. Originally, it would call Raylib LoadTextureFromImage() each time the current record would change. This was not memory efficient as it would keep having to load them.</w:t>
       </w:r>
     </w:p>
     <w:p>
@@ -492,35 +362,7 @@
           <w:szCs w:val="32"/>
           <w:lang w:val="en-US"/>
         </w:rPr>
-        <w:t xml:space="preserve">This didn’t work because of the </w:t>
-      </w:r>
-      <w:proofErr w:type="spellStart"/>
-      <w:proofErr w:type="gramStart"/>
-      <w:r>
-        <w:rPr>
-          <w:sz w:val="32"/>
-          <w:szCs w:val="32"/>
-          <w:lang w:val="en-US"/>
-        </w:rPr>
-        <w:t>GetRecordCount</w:t>
-      </w:r>
-      <w:proofErr w:type="spellEnd"/>
-      <w:r>
-        <w:rPr>
-          <w:sz w:val="32"/>
-          <w:szCs w:val="32"/>
-          <w:lang w:val="en-US"/>
-        </w:rPr>
-        <w:t>(</w:t>
-      </w:r>
-      <w:proofErr w:type="gramEnd"/>
-      <w:r>
-        <w:rPr>
-          <w:sz w:val="32"/>
-          <w:szCs w:val="32"/>
-          <w:lang w:val="en-US"/>
-        </w:rPr>
-        <w:t>)-1. Removing -1 solved this</w:t>
+        <w:t>This didn’t work because of the GetRecordCount()-1. Removing -1 solved this</w:t>
       </w:r>
       <w:r>
         <w:rPr>
@@ -529,6 +371,115 @@
           <w:lang w:val="en-US"/>
         </w:rPr>
         <w:t>.</w:t>
+      </w:r>
+      <w:r>
+        <w:rPr>
+          <w:sz w:val="32"/>
+          <w:szCs w:val="32"/>
+          <w:lang w:val="en-US"/>
+        </w:rPr>
+        <w:t xml:space="preserve"> </w:t>
+      </w:r>
+    </w:p>
+    <w:p>
+      <w:pPr>
+        <w:rPr>
+          <w:sz w:val="32"/>
+          <w:szCs w:val="32"/>
+          <w:lang w:val="en-US"/>
+        </w:rPr>
+      </w:pPr>
+    </w:p>
+    <w:p>
+      <w:pPr>
+        <w:rPr>
+          <w:sz w:val="32"/>
+          <w:szCs w:val="32"/>
+          <w:lang w:val="en-US"/>
+        </w:rPr>
+      </w:pPr>
+    </w:p>
+    <w:p>
+      <w:pPr>
+        <w:rPr>
+          <w:sz w:val="32"/>
+          <w:szCs w:val="32"/>
+          <w:lang w:val="en-US"/>
+        </w:rPr>
+      </w:pPr>
+      <w:r>
+        <w:rPr>
+          <w:sz w:val="32"/>
+          <w:szCs w:val="32"/>
+          <w:lang w:val="en-US"/>
+        </w:rPr>
+        <w:lastRenderedPageBreak/>
+        <w:t xml:space="preserve">This was </w:t>
+      </w:r>
+      <w:r>
+        <w:rPr>
+          <w:sz w:val="32"/>
+          <w:szCs w:val="32"/>
+          <w:lang w:val="en-US"/>
+        </w:rPr>
+        <w:t>then modified</w:t>
+      </w:r>
+      <w:r>
+        <w:rPr>
+          <w:sz w:val="32"/>
+          <w:szCs w:val="32"/>
+          <w:lang w:val="en-US"/>
+        </w:rPr>
+        <w:t xml:space="preserve"> to suit  the needs of the customer; that only 1 record should be loaded in memory at a time. To achieve this, I simply had the texture vector add a new texture on record load, checking if that records index has already been added to the vector.</w:t>
+      </w:r>
+    </w:p>
+    <w:p>
+      <w:pPr>
+        <w:rPr>
+          <w:sz w:val="32"/>
+          <w:szCs w:val="32"/>
+          <w:lang w:val="en-US"/>
+        </w:rPr>
+      </w:pPr>
+      <w:r>
+        <w:rPr>
+          <w:noProof/>
+        </w:rPr>
+        <w:drawing>
+          <wp:inline distT="0" distB="0" distL="0" distR="0" wp14:anchorId="46BADAD2" wp14:editId="39A86E12">
+            <wp:extent cx="5731510" cy="1167765"/>
+            <wp:effectExtent l="0" t="0" r="2540" b="0"/>
+            <wp:docPr id="7" name="Picture 7" descr="Text&#10;&#10;Description automatically generated"/>
+            <wp:cNvGraphicFramePr>
+              <a:graphicFrameLocks xmlns:a="http://schemas.openxmlformats.org/drawingml/2006/main" noChangeAspect="1"/>
+            </wp:cNvGraphicFramePr>
+            <a:graphic xmlns:a="http://schemas.openxmlformats.org/drawingml/2006/main">
+              <a:graphicData uri="http://schemas.openxmlformats.org/drawingml/2006/picture">
+                <pic:pic xmlns:pic="http://schemas.openxmlformats.org/drawingml/2006/picture">
+                  <pic:nvPicPr>
+                    <pic:cNvPr id="7" name="Picture 7" descr="Text&#10;&#10;Description automatically generated"/>
+                    <pic:cNvPicPr/>
+                  </pic:nvPicPr>
+                  <pic:blipFill>
+                    <a:blip r:embed="rId8"/>
+                    <a:stretch>
+                      <a:fillRect/>
+                    </a:stretch>
+                  </pic:blipFill>
+                  <pic:spPr>
+                    <a:xfrm>
+                      <a:off x="0" y="0"/>
+                      <a:ext cx="5731510" cy="1167765"/>
+                    </a:xfrm>
+                    <a:prstGeom prst="rect">
+                      <a:avLst/>
+                    </a:prstGeom>
+                  </pic:spPr>
+                </pic:pic>
+              </a:graphicData>
+            </a:graphic>
+          </wp:inline>
+        </w:drawing>
       </w:r>
     </w:p>
     <w:p>
@@ -567,8 +518,58 @@
           <w:szCs w:val="32"/>
           <w:lang w:val="en-US"/>
         </w:rPr>
-        <w:lastRenderedPageBreak/>
         <w:t>Test 3 – Fixing File Read</w:t>
+      </w:r>
+    </w:p>
+    <w:p>
+      <w:pPr>
+        <w:rPr>
+          <w:b/>
+          <w:bCs/>
+          <w:sz w:val="32"/>
+          <w:szCs w:val="32"/>
+          <w:lang w:val="en-US"/>
+        </w:rPr>
+      </w:pPr>
+      <w:r>
+        <w:rPr>
+          <w:noProof/>
+        </w:rPr>
+        <w:drawing>
+          <wp:inline distT="0" distB="0" distL="0" distR="0" wp14:anchorId="2D85E039" wp14:editId="3FBA7594">
+            <wp:extent cx="5731510" cy="3565525"/>
+            <wp:effectExtent l="0" t="0" r="2540" b="0"/>
+            <wp:docPr id="5" name="Picture 5" descr="A screenshot of a computer&#10;&#10;Description automatically generated with medium confidence"/>
+            <wp:cNvGraphicFramePr>
+              <a:graphicFrameLocks xmlns:a="http://schemas.openxmlformats.org/drawingml/2006/main" noChangeAspect="1"/>
+            </wp:cNvGraphicFramePr>
+            <a:graphic xmlns:a="http://schemas.openxmlformats.org/drawingml/2006/main">
+              <a:graphicData uri="http://schemas.openxmlformats.org/drawingml/2006/picture">
+                <pic:pic xmlns:pic="http://schemas.openxmlformats.org/drawingml/2006/picture">
+                  <pic:nvPicPr>
+                    <pic:cNvPr id="5" name="Picture 5" descr="A screenshot of a computer&#10;&#10;Description automatically generated with medium confidence"/>
+                    <pic:cNvPicPr/>
+                  </pic:nvPicPr>
+                  <pic:blipFill>
+                    <a:blip r:embed="rId9"/>
+                    <a:stretch>
+                      <a:fillRect/>
+                    </a:stretch>
+                  </pic:blipFill>
+                  <pic:spPr>
+                    <a:xfrm>
+                      <a:off x="0" y="0"/>
+                      <a:ext cx="5731510" cy="3565525"/>
+                    </a:xfrm>
+                    <a:prstGeom prst="rect">
+                      <a:avLst/>
+                    </a:prstGeom>
+                  </pic:spPr>
+                </pic:pic>
+              </a:graphicData>
+            </a:graphic>
+          </wp:inline>
+        </w:drawing>
       </w:r>
     </w:p>
     <w:p>

</xml_diff>